<commit_message>
* Added a review of Edward in Team members review * Added Time Management Account.docx stuff
</commit_message>
<xml_diff>
--- a/doc/End of Project Report/1.2 Team Member Review.docx
+++ b/doc/End of Project Report/1.2 Team Member Review.docx
@@ -1,6 +1,6 @@
 
 <file path=word/document.xml><?xml version="1.0" encoding="utf-8"?>
-<w:document xmlns:wpc="http://schemas.microsoft.com/office/word/2010/wordprocessingCanvas" xmlns:mc="http://schemas.openxmlformats.org/markup-compatibility/2006" xmlns:o="urn:schemas-microsoft-com:office:office" xmlns:r="http://schemas.openxmlformats.org/officeDocument/2006/relationships" xmlns:m="http://schemas.openxmlformats.org/officeDocument/2006/math" xmlns:v="urn:schemas-microsoft-com:vml" xmlns:wp14="http://schemas.microsoft.com/office/word/2010/wordprocessingDrawing" xmlns:wp="http://schemas.openxmlformats.org/drawingml/2006/wordprocessingDrawing" xmlns:w10="urn:schemas-microsoft-com:office:word" xmlns:w="http://schemas.openxmlformats.org/wordprocessingml/2006/main" xmlns:w14="http://schemas.microsoft.com/office/word/2010/wordml" xmlns:wpg="http://schemas.microsoft.com/office/word/2010/wordprocessingGroup" xmlns:wpi="http://schemas.microsoft.com/office/word/2010/wordprocessingInk" xmlns:wne="http://schemas.microsoft.com/office/word/2006/wordml" xmlns:wps="http://schemas.microsoft.com/office/word/2010/wordprocessingShape" mc:Ignorable="w14 wp14">
+<w:document xmlns:ve="http://schemas.openxmlformats.org/markup-compatibility/2006" xmlns:o="urn:schemas-microsoft-com:office:office" xmlns:r="http://schemas.openxmlformats.org/officeDocument/2006/relationships" xmlns:m="http://schemas.openxmlformats.org/officeDocument/2006/math" xmlns:v="urn:schemas-microsoft-com:vml" xmlns:wp="http://schemas.openxmlformats.org/drawingml/2006/wordprocessingDrawing" xmlns:w10="urn:schemas-microsoft-com:office:word" xmlns:w="http://schemas.openxmlformats.org/wordprocessingml/2006/main" xmlns:wne="http://schemas.microsoft.com/office/word/2006/wordml">
   <w:body>
     <w:p>
       <w:r>
@@ -117,9 +117,10 @@
     <w:p>
       <w:pPr>
         <w:rPr>
-          <w:rFonts w:ascii="Verdana" w:eastAsia="ヒラギノ角ゴ Pro W3" w:hAnsi="Verdana"/>
-          <w:color w:val="000000"/>
-          <w:sz w:val="18"/>
+          <w:rFonts w:ascii="Verdana" w:hAnsi="Verdana" w:hint="eastAsia"/>
+          <w:color w:val="000000"/>
+          <w:sz w:val="18"/>
+          <w:lang w:eastAsia="zh-TW"/>
         </w:rPr>
       </w:pPr>
       <w:r>
@@ -144,7 +145,24 @@
           <w:color w:val="000000"/>
           <w:sz w:val="18"/>
         </w:rPr>
-        <w:t>work behind the scene with Edward to ensure the GUI is well designed and polished. Near the end of the project, was sharing the Listeners and GUI work with Edward.</w:t>
+        <w:t>work behind the scene with Edward to ensure the GUI is well designed and polished. Near the end of the project, was sharing the Lis</w:t>
+      </w:r>
+      <w:r>
+        <w:rPr>
+          <w:rFonts w:ascii="Verdana" w:eastAsia="ヒラギノ角ゴ Pro W3" w:hAnsi="Verdana"/>
+          <w:color w:val="000000"/>
+          <w:sz w:val="18"/>
+        </w:rPr>
+        <w:t>teners and GUI work with Edward</w:t>
+      </w:r>
+      <w:r>
+        <w:rPr>
+          <w:rFonts w:ascii="Verdana" w:hAnsi="Verdana" w:hint="eastAsia"/>
+          <w:color w:val="000000"/>
+          <w:sz w:val="18"/>
+          <w:lang w:eastAsia="zh-TW"/>
+        </w:rPr>
+        <w:t xml:space="preserve"> and produced a large part of this report.</w:t>
       </w:r>
     </w:p>
     <w:p>
@@ -338,7 +356,21 @@
         <w:t>Edward</w:t>
       </w:r>
     </w:p>
-    <w:p/>
+    <w:p>
+      <w:pPr>
+        <w:rPr>
+          <w:rFonts w:hint="eastAsia"/>
+          <w:lang w:eastAsia="zh-TW"/>
+        </w:rPr>
+      </w:pPr>
+      <w:r>
+        <w:rPr>
+          <w:rFonts w:hint="eastAsia"/>
+          <w:lang w:eastAsia="zh-TW"/>
+        </w:rPr>
+        <w:t>Is like a chocolate darling.</w:t>
+      </w:r>
+    </w:p>
     <w:sectPr>
       <w:pgSz w:w="11906" w:h="16838"/>
       <w:pgMar w:top="1440" w:right="1440" w:bottom="1440" w:left="1440" w:header="708" w:footer="708" w:gutter="0"/>
@@ -349,12 +381,62 @@
 </w:document>
 </file>
 
+<file path=word/endnotes.xml><?xml version="1.0" encoding="utf-8"?>
+<w:endnotes xmlns:ve="http://schemas.openxmlformats.org/markup-compatibility/2006" xmlns:o="urn:schemas-microsoft-com:office:office" xmlns:r="http://schemas.openxmlformats.org/officeDocument/2006/relationships" xmlns:m="http://schemas.openxmlformats.org/officeDocument/2006/math" xmlns:v="urn:schemas-microsoft-com:vml" xmlns:wp="http://schemas.openxmlformats.org/drawingml/2006/wordprocessingDrawing" xmlns:w10="urn:schemas-microsoft-com:office:word" xmlns:w="http://schemas.openxmlformats.org/wordprocessingml/2006/main" xmlns:wne="http://schemas.microsoft.com/office/word/2006/wordml">
+  <w:endnote w:type="separator" w:id="-1">
+    <w:p>
+      <w:pPr>
+        <w:spacing w:after="0" w:line="240" w:lineRule="auto"/>
+      </w:pPr>
+      <w:r>
+        <w:separator/>
+      </w:r>
+    </w:p>
+  </w:endnote>
+  <w:endnote w:type="continuationSeparator" w:id="0">
+    <w:p>
+      <w:pPr>
+        <w:spacing w:after="0" w:line="240" w:lineRule="auto"/>
+      </w:pPr>
+      <w:r>
+        <w:continuationSeparator/>
+      </w:r>
+    </w:p>
+  </w:endnote>
+</w:endnotes>
+</file>
+
+<file path=word/footnotes.xml><?xml version="1.0" encoding="utf-8"?>
+<w:footnotes xmlns:ve="http://schemas.openxmlformats.org/markup-compatibility/2006" xmlns:o="urn:schemas-microsoft-com:office:office" xmlns:r="http://schemas.openxmlformats.org/officeDocument/2006/relationships" xmlns:m="http://schemas.openxmlformats.org/officeDocument/2006/math" xmlns:v="urn:schemas-microsoft-com:vml" xmlns:wp="http://schemas.openxmlformats.org/drawingml/2006/wordprocessingDrawing" xmlns:w10="urn:schemas-microsoft-com:office:word" xmlns:w="http://schemas.openxmlformats.org/wordprocessingml/2006/main" xmlns:wne="http://schemas.microsoft.com/office/word/2006/wordml">
+  <w:footnote w:type="separator" w:id="-1">
+    <w:p>
+      <w:pPr>
+        <w:spacing w:after="0" w:line="240" w:lineRule="auto"/>
+      </w:pPr>
+      <w:r>
+        <w:separator/>
+      </w:r>
+    </w:p>
+  </w:footnote>
+  <w:footnote w:type="continuationSeparator" w:id="0">
+    <w:p>
+      <w:pPr>
+        <w:spacing w:after="0" w:line="240" w:lineRule="auto"/>
+      </w:pPr>
+      <w:r>
+        <w:continuationSeparator/>
+      </w:r>
+    </w:p>
+  </w:footnote>
+</w:footnotes>
+</file>
+
 <file path=word/styles.xml><?xml version="1.0" encoding="utf-8"?>
-<w:styles xmlns:mc="http://schemas.openxmlformats.org/markup-compatibility/2006" xmlns:r="http://schemas.openxmlformats.org/officeDocument/2006/relationships" xmlns:w="http://schemas.openxmlformats.org/wordprocessingml/2006/main" xmlns:w14="http://schemas.microsoft.com/office/word/2010/wordml" mc:Ignorable="w14">
+<w:styles xmlns:r="http://schemas.openxmlformats.org/officeDocument/2006/relationships" xmlns:w="http://schemas.openxmlformats.org/wordprocessingml/2006/main">
   <w:docDefaults>
     <w:rPrDefault>
       <w:rPr>
-        <w:rFonts w:asciiTheme="minorHAnsi" w:eastAsiaTheme="minorHAnsi" w:hAnsiTheme="minorHAnsi" w:cstheme="minorBidi"/>
+        <w:rFonts w:asciiTheme="minorHAnsi" w:eastAsiaTheme="minorEastAsia" w:hAnsiTheme="minorHAnsi" w:cstheme="minorBidi"/>
         <w:sz w:val="22"/>
         <w:szCs w:val="22"/>
         <w:lang w:val="en-GB" w:eastAsia="en-US" w:bidi="ar-SA"/>
@@ -505,21 +587,23 @@
     <w:lsdException w:name="Bibliography" w:uiPriority="37"/>
     <w:lsdException w:name="TOC Heading" w:uiPriority="39" w:qFormat="1"/>
   </w:latentStyles>
-  <w:style w:type="paragraph" w:default="1" w:styleId="Normal">
+  <w:style w:type="paragraph" w:default="1" w:styleId="a">
     <w:name w:val="Normal"/>
     <w:qFormat/>
+    <w:rsid w:val="00873157"/>
   </w:style>
-  <w:style w:type="character" w:default="1" w:styleId="DefaultParagraphFont">
+  <w:style w:type="character" w:default="1" w:styleId="a0">
     <w:name w:val="Default Paragraph Font"/>
     <w:uiPriority w:val="1"/>
     <w:semiHidden/>
     <w:unhideWhenUsed/>
   </w:style>
-  <w:style w:type="table" w:default="1" w:styleId="TableNormal">
+  <w:style w:type="table" w:default="1" w:styleId="a1">
     <w:name w:val="Normal Table"/>
     <w:uiPriority w:val="99"/>
     <w:semiHidden/>
     <w:unhideWhenUsed/>
+    <w:qFormat/>
     <w:tblPr>
       <w:tblInd w:w="0" w:type="dxa"/>
       <w:tblCellMar>
@@ -530,11 +614,75 @@
       </w:tblCellMar>
     </w:tblPr>
   </w:style>
-  <w:style w:type="numbering" w:default="1" w:styleId="NoList">
+  <w:style w:type="numbering" w:default="1" w:styleId="a2">
     <w:name w:val="No List"/>
     <w:uiPriority w:val="99"/>
     <w:semiHidden/>
     <w:unhideWhenUsed/>
+  </w:style>
+  <w:style w:type="paragraph" w:styleId="a3">
+    <w:name w:val="header"/>
+    <w:basedOn w:val="a"/>
+    <w:link w:val="a4"/>
+    <w:uiPriority w:val="99"/>
+    <w:semiHidden/>
+    <w:unhideWhenUsed/>
+    <w:rsid w:val="00A024FB"/>
+    <w:pPr>
+      <w:tabs>
+        <w:tab w:val="center" w:pos="4513"/>
+        <w:tab w:val="right" w:pos="9026"/>
+      </w:tabs>
+      <w:snapToGrid w:val="0"/>
+    </w:pPr>
+    <w:rPr>
+      <w:sz w:val="20"/>
+      <w:szCs w:val="20"/>
+    </w:rPr>
+  </w:style>
+  <w:style w:type="character" w:customStyle="1" w:styleId="a4">
+    <w:name w:val="頁首 字元"/>
+    <w:basedOn w:val="a0"/>
+    <w:link w:val="a3"/>
+    <w:uiPriority w:val="99"/>
+    <w:semiHidden/>
+    <w:rsid w:val="00A024FB"/>
+    <w:rPr>
+      <w:sz w:val="20"/>
+      <w:szCs w:val="20"/>
+    </w:rPr>
+  </w:style>
+  <w:style w:type="paragraph" w:styleId="a5">
+    <w:name w:val="footer"/>
+    <w:basedOn w:val="a"/>
+    <w:link w:val="a6"/>
+    <w:uiPriority w:val="99"/>
+    <w:semiHidden/>
+    <w:unhideWhenUsed/>
+    <w:rsid w:val="00A024FB"/>
+    <w:pPr>
+      <w:tabs>
+        <w:tab w:val="center" w:pos="4513"/>
+        <w:tab w:val="right" w:pos="9026"/>
+      </w:tabs>
+      <w:snapToGrid w:val="0"/>
+    </w:pPr>
+    <w:rPr>
+      <w:sz w:val="20"/>
+      <w:szCs w:val="20"/>
+    </w:rPr>
+  </w:style>
+  <w:style w:type="character" w:customStyle="1" w:styleId="a6">
+    <w:name w:val="頁尾 字元"/>
+    <w:basedOn w:val="a0"/>
+    <w:link w:val="a5"/>
+    <w:uiPriority w:val="99"/>
+    <w:semiHidden/>
+    <w:rsid w:val="00A024FB"/>
+    <w:rPr>
+      <w:sz w:val="20"/>
+      <w:szCs w:val="20"/>
+    </w:rPr>
   </w:style>
 </w:styles>
 </file>

</xml_diff>

<commit_message>
* Written a proper review of Edward. He is still the Chocolate Darling though.
</commit_message>
<xml_diff>
--- a/doc/End of Project Report/1.2 Team Member Review.docx
+++ b/doc/End of Project Report/1.2 Team Member Review.docx
@@ -1,6 +1,6 @@
 
 <file path=word/document.xml><?xml version="1.0" encoding="utf-8"?>
-<w:document xmlns:ve="http://schemas.openxmlformats.org/markup-compatibility/2006" xmlns:o="urn:schemas-microsoft-com:office:office" xmlns:r="http://schemas.openxmlformats.org/officeDocument/2006/relationships" xmlns:m="http://schemas.openxmlformats.org/officeDocument/2006/math" xmlns:v="urn:schemas-microsoft-com:vml" xmlns:wp="http://schemas.openxmlformats.org/drawingml/2006/wordprocessingDrawing" xmlns:w10="urn:schemas-microsoft-com:office:word" xmlns:w="http://schemas.openxmlformats.org/wordprocessingml/2006/main" xmlns:wne="http://schemas.microsoft.com/office/word/2006/wordml">
+<w:document xmlns:wpc="http://schemas.microsoft.com/office/word/2010/wordprocessingCanvas" xmlns:mc="http://schemas.openxmlformats.org/markup-compatibility/2006" xmlns:o="urn:schemas-microsoft-com:office:office" xmlns:r="http://schemas.openxmlformats.org/officeDocument/2006/relationships" xmlns:m="http://schemas.openxmlformats.org/officeDocument/2006/math" xmlns:v="urn:schemas-microsoft-com:vml" xmlns:wp14="http://schemas.microsoft.com/office/word/2010/wordprocessingDrawing" xmlns:wp="http://schemas.openxmlformats.org/drawingml/2006/wordprocessingDrawing" xmlns:w10="urn:schemas-microsoft-com:office:word" xmlns:w="http://schemas.openxmlformats.org/wordprocessingml/2006/main" xmlns:w14="http://schemas.microsoft.com/office/word/2010/wordml" xmlns:wpg="http://schemas.microsoft.com/office/word/2010/wordprocessingGroup" xmlns:wpi="http://schemas.microsoft.com/office/word/2010/wordprocessingInk" xmlns:wne="http://schemas.microsoft.com/office/word/2006/wordml" xmlns:wps="http://schemas.microsoft.com/office/word/2010/wordprocessingShape" mc:Ignorable="w14 wp14">
   <w:body>
     <w:p>
       <w:r>
@@ -84,291 +84,354 @@
           <w:color w:val="000000"/>
           <w:sz w:val="18"/>
         </w:rPr>
-        <w:t xml:space="preserve"> This is also reflected by the time expenditure graphs and SVN commit reports in the later sections of this report</w:t>
+        <w:t xml:space="preserve"> This is also reflected by the time expenditure graphs and SVN commit reports in the later sections of this report.</w:t>
+      </w:r>
+    </w:p>
+    <w:p>
+      <w:pPr>
+        <w:rPr>
+          <w:rFonts w:ascii="Verdana" w:eastAsia="ヒラギノ角ゴ Pro W3" w:hAnsi="Verdana"/>
+          <w:color w:val="000000"/>
+          <w:sz w:val="18"/>
+        </w:rPr>
+      </w:pPr>
+      <w:r>
+        <w:rPr>
+          <w:rFonts w:ascii="Verdana" w:eastAsia="ヒラギノ角ゴ Pro W3" w:hAnsi="Verdana"/>
+          <w:color w:val="000000"/>
+          <w:sz w:val="18"/>
+        </w:rPr>
+        <w:t>Brian</w:t>
+      </w:r>
+    </w:p>
+    <w:p>
+      <w:pPr>
+        <w:rPr>
+          <w:rFonts w:ascii="Verdana" w:hAnsi="Verdana"/>
+          <w:color w:val="000000"/>
+          <w:sz w:val="18"/>
+          <w:lang w:eastAsia="zh-TW"/>
+        </w:rPr>
+      </w:pPr>
+      <w:r>
+        <w:rPr>
+          <w:rFonts w:ascii="Verdana" w:eastAsia="ヒラギノ角ゴ Pro W3" w:hAnsi="Verdana"/>
+          <w:color w:val="000000"/>
+          <w:sz w:val="18"/>
+        </w:rPr>
+        <w:t xml:space="preserve">Contributed a lot of </w:t>
+      </w:r>
+      <w:r>
+        <w:rPr>
+          <w:rFonts w:ascii="Verdana" w:eastAsia="ヒラギノ角ゴ Pro W3" w:hAnsi="Verdana"/>
+          <w:color w:val="000000"/>
+          <w:sz w:val="18"/>
+        </w:rPr>
+        <w:t xml:space="preserve">effort and </w:t>
+      </w:r>
+      <w:r>
+        <w:rPr>
+          <w:rFonts w:ascii="Verdana" w:eastAsia="ヒラギノ角ゴ Pro W3" w:hAnsi="Verdana"/>
+          <w:color w:val="000000"/>
+          <w:sz w:val="18"/>
+        </w:rPr>
+        <w:t>work behind the scene with Edward to ensure the GUI is well designed and polished. Near the end of the project, was sharing the Lis</w:t>
+      </w:r>
+      <w:r>
+        <w:rPr>
+          <w:rFonts w:ascii="Verdana" w:eastAsia="ヒラギノ角ゴ Pro W3" w:hAnsi="Verdana"/>
+          <w:color w:val="000000"/>
+          <w:sz w:val="18"/>
+        </w:rPr>
+        <w:t>teners and GUI work with Edward</w:t>
+      </w:r>
+      <w:r>
+        <w:rPr>
+          <w:rFonts w:ascii="Verdana" w:hAnsi="Verdana" w:hint="eastAsia"/>
+          <w:color w:val="000000"/>
+          <w:sz w:val="18"/>
+          <w:lang w:eastAsia="zh-TW"/>
+        </w:rPr>
+        <w:t xml:space="preserve"> and produced a large part of this report.</w:t>
+      </w:r>
+    </w:p>
+    <w:p>
+      <w:pPr>
+        <w:rPr>
+          <w:rFonts w:ascii="Verdana" w:eastAsia="ヒラギノ角ゴ Pro W3" w:hAnsi="Verdana"/>
+          <w:color w:val="000000"/>
+          <w:sz w:val="18"/>
+        </w:rPr>
+      </w:pPr>
+      <w:r>
+        <w:rPr>
+          <w:rFonts w:ascii="Verdana" w:eastAsia="ヒラギノ角ゴ Pro W3" w:hAnsi="Verdana"/>
+          <w:color w:val="000000"/>
+          <w:sz w:val="18"/>
+        </w:rPr>
+        <w:t>Kristian</w:t>
+      </w:r>
+    </w:p>
+    <w:p>
+      <w:pPr>
+        <w:rPr>
+          <w:rFonts w:ascii="Verdana" w:eastAsia="ヒラギノ角ゴ Pro W3" w:hAnsi="Verdana"/>
+          <w:color w:val="000000"/>
+          <w:sz w:val="18"/>
+        </w:rPr>
+      </w:pPr>
+      <w:r>
+        <w:rPr>
+          <w:rFonts w:ascii="Verdana" w:eastAsia="ヒラギノ角ゴ Pro W3" w:hAnsi="Verdana"/>
+          <w:color w:val="000000"/>
+          <w:sz w:val="18"/>
+        </w:rPr>
+        <w:t>Effort and c</w:t>
+      </w:r>
+      <w:r>
+        <w:rPr>
+          <w:rFonts w:ascii="Verdana" w:eastAsia="ヒラギノ角ゴ Pro W3" w:hAnsi="Verdana"/>
+          <w:color w:val="000000"/>
+          <w:sz w:val="18"/>
+        </w:rPr>
+        <w:t>ommitment was all dedicated to the visualisation aspect of View. Work on this has begun quite early but</w:t>
+      </w:r>
+      <w:r>
+        <w:rPr>
+          <w:rFonts w:ascii="Verdana" w:eastAsia="ヒラギノ角ゴ Pro W3" w:hAnsi="Verdana"/>
+          <w:color w:val="000000"/>
+          <w:sz w:val="18"/>
+        </w:rPr>
+        <w:t xml:space="preserve"> effort on this</w:t>
+      </w:r>
+      <w:r>
+        <w:rPr>
+          <w:rFonts w:ascii="Verdana" w:eastAsia="ヒラギノ角ゴ Pro W3" w:hAnsi="Verdana"/>
+          <w:color w:val="000000"/>
+          <w:sz w:val="18"/>
+        </w:rPr>
+        <w:t xml:space="preserve"> dropped in favour of other </w:t>
+      </w:r>
+      <w:proofErr w:type="spellStart"/>
+      <w:r>
+        <w:rPr>
+          <w:rFonts w:ascii="Verdana" w:eastAsia="ヒラギノ角ゴ Pro W3" w:hAnsi="Verdana"/>
+          <w:color w:val="000000"/>
+          <w:sz w:val="18"/>
+        </w:rPr>
+        <w:t>courseworks</w:t>
+      </w:r>
+      <w:proofErr w:type="spellEnd"/>
+      <w:r>
+        <w:rPr>
+          <w:rFonts w:ascii="Verdana" w:eastAsia="ヒラギノ角ゴ Pro W3" w:hAnsi="Verdana"/>
+          <w:color w:val="000000"/>
+          <w:sz w:val="18"/>
+        </w:rPr>
+        <w:t xml:space="preserve"> near the middle of the project timeline</w:t>
+      </w:r>
+      <w:r>
+        <w:rPr>
+          <w:rFonts w:ascii="Verdana" w:eastAsia="ヒラギノ角ゴ Pro W3" w:hAnsi="Verdana"/>
+          <w:color w:val="000000"/>
+          <w:sz w:val="18"/>
+        </w:rPr>
+        <w:t xml:space="preserve">. Work began again at the later stage of programming and showed rapid progress and improvement on the first visualisation. This work was done very swiftly and team members were pleased to see regular commits and more pretty visualisations reflected by </w:t>
+      </w:r>
+      <w:proofErr w:type="spellStart"/>
+      <w:r>
+        <w:rPr>
+          <w:rFonts w:ascii="Verdana" w:eastAsia="ヒラギノ角ゴ Pro W3" w:hAnsi="Verdana"/>
+          <w:color w:val="000000"/>
+          <w:sz w:val="18"/>
+        </w:rPr>
+        <w:t>Kristian’s</w:t>
+      </w:r>
+      <w:proofErr w:type="spellEnd"/>
+      <w:r>
+        <w:rPr>
+          <w:rFonts w:ascii="Verdana" w:eastAsia="ヒラギノ角ゴ Pro W3" w:hAnsi="Verdana"/>
+          <w:color w:val="000000"/>
+          <w:sz w:val="18"/>
+        </w:rPr>
+        <w:t xml:space="preserve"> skill and </w:t>
+      </w:r>
+      <w:r>
+        <w:rPr>
+          <w:rFonts w:ascii="Verdana" w:eastAsia="ヒラギノ角ゴ Pro W3" w:hAnsi="Verdana"/>
+          <w:color w:val="000000"/>
+          <w:sz w:val="18"/>
+        </w:rPr>
+        <w:t>effort</w:t>
+      </w:r>
+      <w:r>
+        <w:rPr>
+          <w:rFonts w:ascii="Verdana" w:eastAsia="ヒラギノ角ゴ Pro W3" w:hAnsi="Verdana"/>
+          <w:color w:val="000000"/>
+          <w:sz w:val="18"/>
+        </w:rPr>
+        <w:t>.</w:t>
+      </w:r>
+    </w:p>
+    <w:p>
+      <w:pPr>
+        <w:rPr>
+          <w:rFonts w:ascii="Verdana" w:eastAsia="ヒラギノ角ゴ Pro W3" w:hAnsi="Verdana"/>
+          <w:color w:val="000000"/>
+          <w:sz w:val="18"/>
+        </w:rPr>
+      </w:pPr>
+      <w:r>
+        <w:rPr>
+          <w:rFonts w:ascii="Verdana" w:eastAsia="ヒラギノ角ゴ Pro W3" w:hAnsi="Verdana"/>
+          <w:color w:val="000000"/>
+          <w:sz w:val="18"/>
+        </w:rPr>
+        <w:t>Kelvin</w:t>
+      </w:r>
+    </w:p>
+    <w:p>
+      <w:pPr>
+        <w:rPr>
+          <w:rFonts w:ascii="Verdana" w:eastAsia="ヒラギノ角ゴ Pro W3" w:hAnsi="Verdana"/>
+          <w:color w:val="000000"/>
+          <w:sz w:val="18"/>
+        </w:rPr>
+      </w:pPr>
+      <w:proofErr w:type="gramStart"/>
+      <w:r>
+        <w:rPr>
+          <w:rFonts w:ascii="Verdana" w:eastAsia="ヒラギノ角ゴ Pro W3" w:hAnsi="Verdana"/>
+          <w:color w:val="000000"/>
+          <w:sz w:val="18"/>
+        </w:rPr>
+        <w:t>Worked in tandem with Oscar to produce great quality Model.</w:t>
+      </w:r>
+      <w:proofErr w:type="gramEnd"/>
+      <w:r>
+        <w:rPr>
+          <w:rFonts w:ascii="Verdana" w:eastAsia="ヒラギノ角ゴ Pro W3" w:hAnsi="Verdana"/>
+          <w:color w:val="000000"/>
+          <w:sz w:val="18"/>
+        </w:rPr>
+        <w:t xml:space="preserve"> Lots of meetings with Oscar ensured work was done on time and to a standard everyone else expected of Model. At the later phase of GUI programming, helped out by changing and adapting the core Model – getters, setter and the main data structure - to a good standard and communicated the changes clearly.</w:t>
+      </w:r>
+      <w:r>
+        <w:rPr>
+          <w:rFonts w:ascii="Verdana" w:eastAsia="ヒラギノ角ゴ Pro W3" w:hAnsi="Verdana"/>
+          <w:color w:val="000000"/>
+          <w:sz w:val="18"/>
+        </w:rPr>
+        <w:t xml:space="preserve"> This reflects the amount of effort Kelvin puts into the project: it was constant throughout.</w:t>
+      </w:r>
+    </w:p>
+    <w:p>
+      <w:pPr>
+        <w:rPr>
+          <w:rFonts w:ascii="Verdana" w:eastAsia="ヒラギノ角ゴ Pro W3" w:hAnsi="Verdana"/>
+          <w:color w:val="000000"/>
+          <w:sz w:val="18"/>
+        </w:rPr>
+      </w:pPr>
+      <w:r>
+        <w:rPr>
+          <w:rFonts w:ascii="Verdana" w:eastAsia="ヒラギノ角ゴ Pro W3" w:hAnsi="Verdana"/>
+          <w:color w:val="000000"/>
+          <w:sz w:val="18"/>
+        </w:rPr>
+        <w:t>Oscar</w:t>
+      </w:r>
+    </w:p>
+    <w:p>
+      <w:pPr>
+        <w:rPr>
+          <w:rFonts w:ascii="Verdana" w:eastAsia="ヒラギノ角ゴ Pro W3" w:hAnsi="Verdana"/>
+          <w:color w:val="000000"/>
+          <w:sz w:val="18"/>
+        </w:rPr>
+      </w:pPr>
+      <w:proofErr w:type="gramStart"/>
+      <w:r>
+        <w:rPr>
+          <w:rFonts w:ascii="Verdana" w:eastAsia="ヒラギノ角ゴ Pro W3" w:hAnsi="Verdana"/>
+          <w:color w:val="000000"/>
+          <w:sz w:val="18"/>
+        </w:rPr>
+        <w:t>Worked in tandem with Kelvin to produce great quality Model.</w:t>
+      </w:r>
+      <w:proofErr w:type="gramEnd"/>
+      <w:r>
+        <w:rPr>
+          <w:rFonts w:ascii="Verdana" w:eastAsia="ヒラギノ角ゴ Pro W3" w:hAnsi="Verdana"/>
+          <w:color w:val="000000"/>
+          <w:sz w:val="18"/>
+        </w:rPr>
+        <w:t xml:space="preserve"> Lots of meetings with Kelvin ensured work was done on time and to a standard everyone else expected of Model. At the later phase of GUI programming, helped out by changing and adapting the saving and loading to XML file aspect of Model to a good standard and communicated the changes clearly.</w:t>
+      </w:r>
+      <w:r>
+        <w:rPr>
+          <w:rFonts w:ascii="Verdana" w:eastAsia="ヒラギノ角ゴ Pro W3" w:hAnsi="Verdana"/>
+          <w:color w:val="000000"/>
+          <w:sz w:val="18"/>
+        </w:rPr>
+        <w:t xml:space="preserve"> This reflects the amount of effort Oscar puts into the project: it was constant throughout.</w:t>
+      </w:r>
+    </w:p>
+    <w:p>
+      <w:pPr>
+        <w:rPr>
+          <w:rFonts w:ascii="Verdana" w:eastAsia="ヒラギノ角ゴ Pro W3" w:hAnsi="Verdana"/>
+          <w:color w:val="000000"/>
+          <w:sz w:val="18"/>
+        </w:rPr>
+      </w:pPr>
+      <w:r>
+        <w:rPr>
+          <w:rFonts w:ascii="Verdana" w:eastAsia="ヒラギノ角ゴ Pro W3" w:hAnsi="Verdana"/>
+          <w:color w:val="000000"/>
+          <w:sz w:val="18"/>
+        </w:rPr>
+        <w:t>Edward</w:t>
+      </w:r>
+    </w:p>
+    <w:p>
+      <w:pPr>
+        <w:rPr>
+          <w:lang w:eastAsia="zh-TW"/>
+        </w:rPr>
+      </w:pPr>
+      <w:r>
+        <w:rPr>
+          <w:lang w:eastAsia="zh-TW"/>
+        </w:rPr>
+        <w:t xml:space="preserve">Work on the View begun quite early with the main application window and menus all implemented before Easter, however a lot of the dialog boxes were create by Brian over the Easter and in the </w:t>
+      </w:r>
+      <w:r>
+        <w:rPr>
+          <w:lang w:eastAsia="zh-TW"/>
+        </w:rPr>
+        <w:lastRenderedPageBreak/>
+        <w:t xml:space="preserve">week after Easter as no work was put into View up to this point and not much of Controller could be implemented by Brian so, naturally, he was concerned. Effort in work has however increased dramatically near the end of project – implementing the majority of Controller with Brian, actively helping Kristian with </w:t>
       </w:r>
       <w:bookmarkStart w:id="0" w:name="_GoBack"/>
       <w:bookmarkEnd w:id="0"/>
       <w:r>
         <w:rPr>
-          <w:rFonts w:ascii="Verdana" w:eastAsia="ヒラギノ角ゴ Pro W3" w:hAnsi="Verdana"/>
-          <w:color w:val="000000"/>
-          <w:sz w:val="18"/>
+          <w:lang w:eastAsia="zh-TW"/>
+        </w:rPr>
+        <w:t>coding the visualisation of the runway and writing the both D3 and D4 reports in a consistent way from individual fragments each member submitted for each section of the reports. His effort in programming has helped the group a lot and made up for the lack of progress before and during Easter, in addition Edward’s outstanding programming ability meant that extras were added such as zooming in the visualisation</w:t>
+      </w:r>
+      <w:r>
+        <w:rPr>
+          <w:lang w:eastAsia="zh-TW"/>
+        </w:rPr>
+        <w:t xml:space="preserve"> and meant work were done faster e.g. implementing email</w:t>
+      </w:r>
+      <w:r>
+        <w:rPr>
+          <w:lang w:eastAsia="zh-TW"/>
         </w:rPr>
         <w:t>.</w:t>
-      </w:r>
-    </w:p>
-    <w:p>
-      <w:pPr>
-        <w:rPr>
-          <w:rFonts w:ascii="Verdana" w:eastAsia="ヒラギノ角ゴ Pro W3" w:hAnsi="Verdana"/>
-          <w:color w:val="000000"/>
-          <w:sz w:val="18"/>
-        </w:rPr>
-      </w:pPr>
-      <w:r>
-        <w:rPr>
-          <w:rFonts w:ascii="Verdana" w:eastAsia="ヒラギノ角ゴ Pro W3" w:hAnsi="Verdana"/>
-          <w:color w:val="000000"/>
-          <w:sz w:val="18"/>
-        </w:rPr>
-        <w:t>Brian</w:t>
-      </w:r>
-    </w:p>
-    <w:p>
-      <w:pPr>
-        <w:rPr>
-          <w:rFonts w:ascii="Verdana" w:hAnsi="Verdana" w:hint="eastAsia"/>
-          <w:color w:val="000000"/>
-          <w:sz w:val="18"/>
-          <w:lang w:eastAsia="zh-TW"/>
-        </w:rPr>
-      </w:pPr>
-      <w:r>
-        <w:rPr>
-          <w:rFonts w:ascii="Verdana" w:eastAsia="ヒラギノ角ゴ Pro W3" w:hAnsi="Verdana"/>
-          <w:color w:val="000000"/>
-          <w:sz w:val="18"/>
-        </w:rPr>
-        <w:t xml:space="preserve">Contributed a lot of </w:t>
-      </w:r>
-      <w:r>
-        <w:rPr>
-          <w:rFonts w:ascii="Verdana" w:eastAsia="ヒラギノ角ゴ Pro W3" w:hAnsi="Verdana"/>
-          <w:color w:val="000000"/>
-          <w:sz w:val="18"/>
-        </w:rPr>
-        <w:t xml:space="preserve">effort and </w:t>
-      </w:r>
-      <w:r>
-        <w:rPr>
-          <w:rFonts w:ascii="Verdana" w:eastAsia="ヒラギノ角ゴ Pro W3" w:hAnsi="Verdana"/>
-          <w:color w:val="000000"/>
-          <w:sz w:val="18"/>
-        </w:rPr>
-        <w:t>work behind the scene with Edward to ensure the GUI is well designed and polished. Near the end of the project, was sharing the Lis</w:t>
-      </w:r>
-      <w:r>
-        <w:rPr>
-          <w:rFonts w:ascii="Verdana" w:eastAsia="ヒラギノ角ゴ Pro W3" w:hAnsi="Verdana"/>
-          <w:color w:val="000000"/>
-          <w:sz w:val="18"/>
-        </w:rPr>
-        <w:t>teners and GUI work with Edward</w:t>
-      </w:r>
-      <w:r>
-        <w:rPr>
-          <w:rFonts w:ascii="Verdana" w:hAnsi="Verdana" w:hint="eastAsia"/>
-          <w:color w:val="000000"/>
-          <w:sz w:val="18"/>
-          <w:lang w:eastAsia="zh-TW"/>
-        </w:rPr>
-        <w:t xml:space="preserve"> and produced a large part of this report.</w:t>
-      </w:r>
-    </w:p>
-    <w:p>
-      <w:pPr>
-        <w:rPr>
-          <w:rFonts w:ascii="Verdana" w:eastAsia="ヒラギノ角ゴ Pro W3" w:hAnsi="Verdana"/>
-          <w:color w:val="000000"/>
-          <w:sz w:val="18"/>
-        </w:rPr>
-      </w:pPr>
-      <w:r>
-        <w:rPr>
-          <w:rFonts w:ascii="Verdana" w:eastAsia="ヒラギノ角ゴ Pro W3" w:hAnsi="Verdana"/>
-          <w:color w:val="000000"/>
-          <w:sz w:val="18"/>
-        </w:rPr>
-        <w:t>Kristian</w:t>
-      </w:r>
-    </w:p>
-    <w:p>
-      <w:pPr>
-        <w:rPr>
-          <w:rFonts w:ascii="Verdana" w:eastAsia="ヒラギノ角ゴ Pro W3" w:hAnsi="Verdana"/>
-          <w:color w:val="000000"/>
-          <w:sz w:val="18"/>
-        </w:rPr>
-      </w:pPr>
-      <w:r>
-        <w:rPr>
-          <w:rFonts w:ascii="Verdana" w:eastAsia="ヒラギノ角ゴ Pro W3" w:hAnsi="Verdana"/>
-          <w:color w:val="000000"/>
-          <w:sz w:val="18"/>
-        </w:rPr>
-        <w:t>Effort and c</w:t>
-      </w:r>
-      <w:r>
-        <w:rPr>
-          <w:rFonts w:ascii="Verdana" w:eastAsia="ヒラギノ角ゴ Pro W3" w:hAnsi="Verdana"/>
-          <w:color w:val="000000"/>
-          <w:sz w:val="18"/>
-        </w:rPr>
-        <w:t>ommitment was all dedicated to the visualisation aspect of View. Work on this has begun quite early but</w:t>
-      </w:r>
-      <w:r>
-        <w:rPr>
-          <w:rFonts w:ascii="Verdana" w:eastAsia="ヒラギノ角ゴ Pro W3" w:hAnsi="Verdana"/>
-          <w:color w:val="000000"/>
-          <w:sz w:val="18"/>
-        </w:rPr>
-        <w:t xml:space="preserve"> effort on this</w:t>
-      </w:r>
-      <w:r>
-        <w:rPr>
-          <w:rFonts w:ascii="Verdana" w:eastAsia="ヒラギノ角ゴ Pro W3" w:hAnsi="Verdana"/>
-          <w:color w:val="000000"/>
-          <w:sz w:val="18"/>
-        </w:rPr>
-        <w:t xml:space="preserve"> dropped in favour of other courseworks</w:t>
-      </w:r>
-      <w:r>
-        <w:rPr>
-          <w:rFonts w:ascii="Verdana" w:eastAsia="ヒラギノ角ゴ Pro W3" w:hAnsi="Verdana"/>
-          <w:color w:val="000000"/>
-          <w:sz w:val="18"/>
-        </w:rPr>
-        <w:t xml:space="preserve"> near the middle of the project timeline</w:t>
-      </w:r>
-      <w:r>
-        <w:rPr>
-          <w:rFonts w:ascii="Verdana" w:eastAsia="ヒラギノ角ゴ Pro W3" w:hAnsi="Verdana"/>
-          <w:color w:val="000000"/>
-          <w:sz w:val="18"/>
-        </w:rPr>
-        <w:t xml:space="preserve">. Work began again at the later stage of programming and showed rapid progress and improvement on the first visualisation. This work was done very swiftly and team members were pleased to see regular commits and more pretty visualisations reflected by Kristian’s skill and </w:t>
-      </w:r>
-      <w:r>
-        <w:rPr>
-          <w:rFonts w:ascii="Verdana" w:eastAsia="ヒラギノ角ゴ Pro W3" w:hAnsi="Verdana"/>
-          <w:color w:val="000000"/>
-          <w:sz w:val="18"/>
-        </w:rPr>
-        <w:t>effort</w:t>
-      </w:r>
-      <w:r>
-        <w:rPr>
-          <w:rFonts w:ascii="Verdana" w:eastAsia="ヒラギノ角ゴ Pro W3" w:hAnsi="Verdana"/>
-          <w:color w:val="000000"/>
-          <w:sz w:val="18"/>
-        </w:rPr>
-        <w:t>.</w:t>
-      </w:r>
-    </w:p>
-    <w:p>
-      <w:pPr>
-        <w:rPr>
-          <w:rFonts w:ascii="Verdana" w:eastAsia="ヒラギノ角ゴ Pro W3" w:hAnsi="Verdana"/>
-          <w:color w:val="000000"/>
-          <w:sz w:val="18"/>
-        </w:rPr>
-      </w:pPr>
-      <w:r>
-        <w:rPr>
-          <w:rFonts w:ascii="Verdana" w:eastAsia="ヒラギノ角ゴ Pro W3" w:hAnsi="Verdana"/>
-          <w:color w:val="000000"/>
-          <w:sz w:val="18"/>
-        </w:rPr>
-        <w:t>Kelvin</w:t>
-      </w:r>
-    </w:p>
-    <w:p>
-      <w:pPr>
-        <w:rPr>
-          <w:rFonts w:ascii="Verdana" w:eastAsia="ヒラギノ角ゴ Pro W3" w:hAnsi="Verdana"/>
-          <w:color w:val="000000"/>
-          <w:sz w:val="18"/>
-        </w:rPr>
-      </w:pPr>
-      <w:r>
-        <w:rPr>
-          <w:rFonts w:ascii="Verdana" w:eastAsia="ヒラギノ角ゴ Pro W3" w:hAnsi="Verdana"/>
-          <w:color w:val="000000"/>
-          <w:sz w:val="18"/>
-        </w:rPr>
-        <w:t>Worked in tandem with Oscar to produce great quality Model. Lots of meetings with Oscar ensured work was done on time and to a standard everyone else expected of Model. At the later phase of GUI programming, helped out by changing and adapting the core Model – getters, setter and the main data structure - to a good standard and communicated the changes clearly.</w:t>
-      </w:r>
-      <w:r>
-        <w:rPr>
-          <w:rFonts w:ascii="Verdana" w:eastAsia="ヒラギノ角ゴ Pro W3" w:hAnsi="Verdana"/>
-          <w:color w:val="000000"/>
-          <w:sz w:val="18"/>
-        </w:rPr>
-        <w:t xml:space="preserve"> This reflects the amount of effort Kelvin puts into the project: it was constant throughout.</w:t>
-      </w:r>
-    </w:p>
-    <w:p>
-      <w:pPr>
-        <w:rPr>
-          <w:rFonts w:ascii="Verdana" w:eastAsia="ヒラギノ角ゴ Pro W3" w:hAnsi="Verdana"/>
-          <w:color w:val="000000"/>
-          <w:sz w:val="18"/>
-        </w:rPr>
-      </w:pPr>
-      <w:r>
-        <w:rPr>
-          <w:rFonts w:ascii="Verdana" w:eastAsia="ヒラギノ角ゴ Pro W3" w:hAnsi="Verdana"/>
-          <w:color w:val="000000"/>
-          <w:sz w:val="18"/>
-        </w:rPr>
-        <w:t>Oscar</w:t>
-      </w:r>
-    </w:p>
-    <w:p>
-      <w:pPr>
-        <w:rPr>
-          <w:rFonts w:ascii="Verdana" w:eastAsia="ヒラギノ角ゴ Pro W3" w:hAnsi="Verdana"/>
-          <w:color w:val="000000"/>
-          <w:sz w:val="18"/>
-        </w:rPr>
-      </w:pPr>
-      <w:r>
-        <w:rPr>
-          <w:rFonts w:ascii="Verdana" w:eastAsia="ヒラギノ角ゴ Pro W3" w:hAnsi="Verdana"/>
-          <w:color w:val="000000"/>
-          <w:sz w:val="18"/>
-        </w:rPr>
-        <w:t>Worked in tandem with Kelvin to produce great quality Model. Lots of meetings with Kelvin ensured work was done on time and to a standard everyone else expected of Model. At the later phase of GUI programming, helped out by changing and adapting the saving and loading to XML file aspect of Model to a good standard and communicated the changes clearly.</w:t>
-      </w:r>
-      <w:r>
-        <w:rPr>
-          <w:rFonts w:ascii="Verdana" w:eastAsia="ヒラギノ角ゴ Pro W3" w:hAnsi="Verdana"/>
-          <w:color w:val="000000"/>
-          <w:sz w:val="18"/>
-        </w:rPr>
-        <w:t xml:space="preserve"> This reflects the amount of effort Oscar puts into the project: it was constant throughout.</w:t>
-      </w:r>
-    </w:p>
-    <w:p>
-      <w:pPr>
-        <w:rPr>
-          <w:rFonts w:ascii="Verdana" w:eastAsia="ヒラギノ角ゴ Pro W3" w:hAnsi="Verdana"/>
-          <w:color w:val="000000"/>
-          <w:sz w:val="18"/>
-        </w:rPr>
-      </w:pPr>
-      <w:r>
-        <w:rPr>
-          <w:rFonts w:ascii="Verdana" w:eastAsia="ヒラギノ角ゴ Pro W3" w:hAnsi="Verdana"/>
-          <w:color w:val="000000"/>
-          <w:sz w:val="18"/>
-        </w:rPr>
-        <w:t>Edward</w:t>
-      </w:r>
-    </w:p>
-    <w:p>
-      <w:pPr>
-        <w:rPr>
-          <w:rFonts w:hint="eastAsia"/>
-          <w:lang w:eastAsia="zh-TW"/>
-        </w:rPr>
-      </w:pPr>
-      <w:r>
-        <w:rPr>
-          <w:rFonts w:hint="eastAsia"/>
-          <w:lang w:eastAsia="zh-TW"/>
-        </w:rPr>
-        <w:t>Is like a chocolate darling.</w:t>
       </w:r>
     </w:p>
     <w:sectPr>
@@ -382,7 +445,7 @@
 </file>
 
 <file path=word/endnotes.xml><?xml version="1.0" encoding="utf-8"?>
-<w:endnotes xmlns:ve="http://schemas.openxmlformats.org/markup-compatibility/2006" xmlns:o="urn:schemas-microsoft-com:office:office" xmlns:r="http://schemas.openxmlformats.org/officeDocument/2006/relationships" xmlns:m="http://schemas.openxmlformats.org/officeDocument/2006/math" xmlns:v="urn:schemas-microsoft-com:vml" xmlns:wp="http://schemas.openxmlformats.org/drawingml/2006/wordprocessingDrawing" xmlns:w10="urn:schemas-microsoft-com:office:word" xmlns:w="http://schemas.openxmlformats.org/wordprocessingml/2006/main" xmlns:wne="http://schemas.microsoft.com/office/word/2006/wordml">
+<w:endnotes xmlns:wpc="http://schemas.microsoft.com/office/word/2010/wordprocessingCanvas" xmlns:mc="http://schemas.openxmlformats.org/markup-compatibility/2006" xmlns:o="urn:schemas-microsoft-com:office:office" xmlns:r="http://schemas.openxmlformats.org/officeDocument/2006/relationships" xmlns:m="http://schemas.openxmlformats.org/officeDocument/2006/math" xmlns:v="urn:schemas-microsoft-com:vml" xmlns:wp14="http://schemas.microsoft.com/office/word/2010/wordprocessingDrawing" xmlns:wp="http://schemas.openxmlformats.org/drawingml/2006/wordprocessingDrawing" xmlns:w10="urn:schemas-microsoft-com:office:word" xmlns:w="http://schemas.openxmlformats.org/wordprocessingml/2006/main" xmlns:w14="http://schemas.microsoft.com/office/word/2010/wordml" xmlns:wpg="http://schemas.microsoft.com/office/word/2010/wordprocessingGroup" xmlns:wpi="http://schemas.microsoft.com/office/word/2010/wordprocessingInk" xmlns:wne="http://schemas.microsoft.com/office/word/2006/wordml" xmlns:wps="http://schemas.microsoft.com/office/word/2010/wordprocessingShape" mc:Ignorable="w14 wp14">
   <w:endnote w:type="separator" w:id="-1">
     <w:p>
       <w:pPr>
@@ -407,7 +470,7 @@
 </file>
 
 <file path=word/footnotes.xml><?xml version="1.0" encoding="utf-8"?>
-<w:footnotes xmlns:ve="http://schemas.openxmlformats.org/markup-compatibility/2006" xmlns:o="urn:schemas-microsoft-com:office:office" xmlns:r="http://schemas.openxmlformats.org/officeDocument/2006/relationships" xmlns:m="http://schemas.openxmlformats.org/officeDocument/2006/math" xmlns:v="urn:schemas-microsoft-com:vml" xmlns:wp="http://schemas.openxmlformats.org/drawingml/2006/wordprocessingDrawing" xmlns:w10="urn:schemas-microsoft-com:office:word" xmlns:w="http://schemas.openxmlformats.org/wordprocessingml/2006/main" xmlns:wne="http://schemas.microsoft.com/office/word/2006/wordml">
+<w:footnotes xmlns:wpc="http://schemas.microsoft.com/office/word/2010/wordprocessingCanvas" xmlns:mc="http://schemas.openxmlformats.org/markup-compatibility/2006" xmlns:o="urn:schemas-microsoft-com:office:office" xmlns:r="http://schemas.openxmlformats.org/officeDocument/2006/relationships" xmlns:m="http://schemas.openxmlformats.org/officeDocument/2006/math" xmlns:v="urn:schemas-microsoft-com:vml" xmlns:wp14="http://schemas.microsoft.com/office/word/2010/wordprocessingDrawing" xmlns:wp="http://schemas.openxmlformats.org/drawingml/2006/wordprocessingDrawing" xmlns:w10="urn:schemas-microsoft-com:office:word" xmlns:w="http://schemas.openxmlformats.org/wordprocessingml/2006/main" xmlns:w14="http://schemas.microsoft.com/office/word/2010/wordml" xmlns:wpg="http://schemas.microsoft.com/office/word/2010/wordprocessingGroup" xmlns:wpi="http://schemas.microsoft.com/office/word/2010/wordprocessingInk" xmlns:wne="http://schemas.microsoft.com/office/word/2006/wordml" xmlns:wps="http://schemas.microsoft.com/office/word/2010/wordprocessingShape" mc:Ignorable="w14 wp14">
   <w:footnote w:type="separator" w:id="-1">
     <w:p>
       <w:pPr>
@@ -432,7 +495,7 @@
 </file>
 
 <file path=word/styles.xml><?xml version="1.0" encoding="utf-8"?>
-<w:styles xmlns:r="http://schemas.openxmlformats.org/officeDocument/2006/relationships" xmlns:w="http://schemas.openxmlformats.org/wordprocessingml/2006/main">
+<w:styles xmlns:mc="http://schemas.openxmlformats.org/markup-compatibility/2006" xmlns:r="http://schemas.openxmlformats.org/officeDocument/2006/relationships" xmlns:w="http://schemas.openxmlformats.org/wordprocessingml/2006/main" xmlns:w14="http://schemas.microsoft.com/office/word/2010/wordml" mc:Ignorable="w14">
   <w:docDefaults>
     <w:rPrDefault>
       <w:rPr>
@@ -587,23 +650,22 @@
     <w:lsdException w:name="Bibliography" w:uiPriority="37"/>
     <w:lsdException w:name="TOC Heading" w:uiPriority="39" w:qFormat="1"/>
   </w:latentStyles>
-  <w:style w:type="paragraph" w:default="1" w:styleId="a">
+  <w:style w:type="paragraph" w:default="1" w:styleId="Normal">
     <w:name w:val="Normal"/>
     <w:qFormat/>
     <w:rsid w:val="00873157"/>
   </w:style>
-  <w:style w:type="character" w:default="1" w:styleId="a0">
+  <w:style w:type="character" w:default="1" w:styleId="DefaultParagraphFont">
     <w:name w:val="Default Paragraph Font"/>
     <w:uiPriority w:val="1"/>
     <w:semiHidden/>
     <w:unhideWhenUsed/>
   </w:style>
-  <w:style w:type="table" w:default="1" w:styleId="a1">
+  <w:style w:type="table" w:default="1" w:styleId="TableNormal">
     <w:name w:val="Normal Table"/>
     <w:uiPriority w:val="99"/>
     <w:semiHidden/>
     <w:unhideWhenUsed/>
-    <w:qFormat/>
     <w:tblPr>
       <w:tblInd w:w="0" w:type="dxa"/>
       <w:tblCellMar>
@@ -614,16 +676,16 @@
       </w:tblCellMar>
     </w:tblPr>
   </w:style>
-  <w:style w:type="numbering" w:default="1" w:styleId="a2">
+  <w:style w:type="numbering" w:default="1" w:styleId="NoList">
     <w:name w:val="No List"/>
     <w:uiPriority w:val="99"/>
     <w:semiHidden/>
     <w:unhideWhenUsed/>
   </w:style>
-  <w:style w:type="paragraph" w:styleId="a3">
+  <w:style w:type="paragraph" w:styleId="Header">
     <w:name w:val="header"/>
-    <w:basedOn w:val="a"/>
-    <w:link w:val="a4"/>
+    <w:basedOn w:val="Normal"/>
+    <w:link w:val="HeaderChar"/>
     <w:uiPriority w:val="99"/>
     <w:semiHidden/>
     <w:unhideWhenUsed/>
@@ -640,10 +702,10 @@
       <w:szCs w:val="20"/>
     </w:rPr>
   </w:style>
-  <w:style w:type="character" w:customStyle="1" w:styleId="a4">
-    <w:name w:val="頁首 字元"/>
-    <w:basedOn w:val="a0"/>
-    <w:link w:val="a3"/>
+  <w:style w:type="character" w:customStyle="1" w:styleId="HeaderChar">
+    <w:name w:val="Header Char"/>
+    <w:basedOn w:val="DefaultParagraphFont"/>
+    <w:link w:val="Header"/>
     <w:uiPriority w:val="99"/>
     <w:semiHidden/>
     <w:rsid w:val="00A024FB"/>
@@ -652,10 +714,10 @@
       <w:szCs w:val="20"/>
     </w:rPr>
   </w:style>
-  <w:style w:type="paragraph" w:styleId="a5">
+  <w:style w:type="paragraph" w:styleId="Footer">
     <w:name w:val="footer"/>
-    <w:basedOn w:val="a"/>
-    <w:link w:val="a6"/>
+    <w:basedOn w:val="Normal"/>
+    <w:link w:val="FooterChar"/>
     <w:uiPriority w:val="99"/>
     <w:semiHidden/>
     <w:unhideWhenUsed/>
@@ -672,10 +734,10 @@
       <w:szCs w:val="20"/>
     </w:rPr>
   </w:style>
-  <w:style w:type="character" w:customStyle="1" w:styleId="a6">
-    <w:name w:val="頁尾 字元"/>
-    <w:basedOn w:val="a0"/>
-    <w:link w:val="a5"/>
+  <w:style w:type="character" w:customStyle="1" w:styleId="FooterChar">
+    <w:name w:val="Footer Char"/>
+    <w:basedOn w:val="DefaultParagraphFont"/>
+    <w:link w:val="Footer"/>
     <w:uiPriority w:val="99"/>
     <w:semiHidden/>
     <w:rsid w:val="00A024FB"/>

</xml_diff>